<commit_message>
Spelling mistake in CV
</commit_message>
<xml_diff>
--- a/cv/cvjoakimhentula.docx
+++ b/cv/cvjoakimhentula.docx
@@ -37,11 +37,9 @@
         <w:spacing w:before="100" w:after="100"/>
         <w:contextualSpacing w:val="0"/>
       </w:pPr>
-      <w:proofErr w:type="gramStart"/>
       <w:r>
         <w:t>Creating great games, working with talented people.</w:t>
       </w:r>
-      <w:proofErr w:type="gramEnd"/>
     </w:p>
     <w:p>
       <w:pPr>
@@ -70,7 +68,6 @@
         <w:spacing w:before="100" w:after="100"/>
         <w:contextualSpacing w:val="0"/>
       </w:pPr>
-      <w:proofErr w:type="gramStart"/>
       <w:r>
         <w:t xml:space="preserve">A programmer with </w:t>
       </w:r>
@@ -78,19 +75,7 @@
         <w:t>eight</w:t>
       </w:r>
       <w:r>
-        <w:t xml:space="preserve"> years of professional games development experience.</w:t>
-      </w:r>
-      <w:proofErr w:type="gramEnd"/>
-      <w:r>
-        <w:t xml:space="preserve"> </w:t>
-      </w:r>
-      <w:proofErr w:type="gramStart"/>
-      <w:r>
-        <w:t>Disciplined, hard working and with a knack for problem solving.</w:t>
-      </w:r>
-      <w:proofErr w:type="gramEnd"/>
-      <w:r>
-        <w:t xml:space="preserve"> Does not back down from a challenge and is able to learn, understand and apply new technologies in a well organized and efficient manner.</w:t>
+        <w:t xml:space="preserve"> years of professional games development experience. Disciplined, hard working and with a knack for problem solving. Does not back down from a challenge and is able to learn, understand and apply new technologies in a well organized and efficient manner.</w:t>
       </w:r>
     </w:p>
     <w:p>
@@ -177,23 +162,7 @@
         <w:ind w:hanging="359"/>
       </w:pPr>
       <w:r>
-        <w:t xml:space="preserve">Audio programming (in-house and </w:t>
-      </w:r>
-      <w:proofErr w:type="spellStart"/>
-      <w:r>
-        <w:t>AudioKinetic</w:t>
-      </w:r>
-      <w:proofErr w:type="spellEnd"/>
-      <w:r>
-        <w:t xml:space="preserve"> </w:t>
-      </w:r>
-      <w:proofErr w:type="spellStart"/>
-      <w:r>
-        <w:t>Wwise</w:t>
-      </w:r>
-      <w:proofErr w:type="spellEnd"/>
-      <w:r>
-        <w:t>)</w:t>
+        <w:t>Audio programming (in-house and AudioKinetic Wwise)</w:t>
       </w:r>
     </w:p>
     <w:p>
@@ -210,7 +179,7 @@
         <w:t>Tools development (in house real time object editor</w:t>
       </w:r>
       <w:r>
-        <w:t>, audio pipeline/</w:t>
+        <w:t>, audio pipeline</w:t>
       </w:r>
       <w:r>
         <w:t>)</w:t>
@@ -255,31 +224,13 @@
         <w:ind w:hanging="359"/>
       </w:pPr>
       <w:r>
-        <w:t>Has experience in various audio (</w:t>
-      </w:r>
-      <w:proofErr w:type="spellStart"/>
-      <w:r>
-        <w:t>Ableton</w:t>
-      </w:r>
-      <w:proofErr w:type="spellEnd"/>
-      <w:r>
-        <w:t xml:space="preserve"> Live, </w:t>
-      </w:r>
-      <w:proofErr w:type="spellStart"/>
+        <w:t xml:space="preserve">Has experience in various audio (Ableton Live, </w:t>
+      </w:r>
       <w:r>
         <w:t>Cubase</w:t>
       </w:r>
-      <w:proofErr w:type="spellEnd"/>
-      <w:r>
-        <w:t>) and visual suites (Blender3D, 3DS Max/</w:t>
-      </w:r>
-      <w:proofErr w:type="spellStart"/>
-      <w:r>
-        <w:t>MAXScript</w:t>
-      </w:r>
-      <w:proofErr w:type="spellEnd"/>
-      <w:r>
-        <w:t>)</w:t>
+      <w:r>
+        <w:t>) and visual suites (Blender3D, 3DS Max/MAXScript)</w:t>
       </w:r>
     </w:p>
     <w:p>
@@ -322,15 +273,7 @@
         <w:ind w:hanging="359"/>
       </w:pPr>
       <w:r>
-        <w:t xml:space="preserve">2015-Present, </w:t>
-      </w:r>
-      <w:proofErr w:type="spellStart"/>
-      <w:r>
-        <w:t>Codemasters</w:t>
-      </w:r>
-      <w:proofErr w:type="spellEnd"/>
-      <w:r>
-        <w:t>, Audio programmer – Dirt Rally</w:t>
+        <w:t>2015-Present, Codemasters, Audio programmer – Dirt Rally</w:t>
       </w:r>
       <w:r>
         <w:br/>
@@ -354,15 +297,7 @@
         <w:ind w:hanging="359"/>
       </w:pPr>
       <w:r>
-        <w:t xml:space="preserve">2014-2015, </w:t>
-      </w:r>
-      <w:proofErr w:type="spellStart"/>
-      <w:r>
-        <w:t>Codemasters</w:t>
-      </w:r>
-      <w:proofErr w:type="spellEnd"/>
-      <w:r>
-        <w:t>, Unity programmer – Undisclosed</w:t>
+        <w:t>2014-2015, Codemasters, Unity programmer – Undisclosed</w:t>
       </w:r>
       <w:r>
         <w:br/>
@@ -386,21 +321,8 @@
         <w:t>2014</w:t>
       </w:r>
       <w:r>
-        <w:t xml:space="preserve">, </w:t>
-      </w:r>
-      <w:proofErr w:type="spellStart"/>
-      <w:r>
-        <w:t>Codemasters</w:t>
-      </w:r>
-      <w:proofErr w:type="spellEnd"/>
-      <w:r>
-        <w:t xml:space="preserve">, Audio programmer - GRID </w:t>
-      </w:r>
-      <w:proofErr w:type="spellStart"/>
-      <w:r>
-        <w:t>Autosport</w:t>
-      </w:r>
-      <w:proofErr w:type="spellEnd"/>
+        <w:t>, Codemasters, Audio programmer - GRID Autosport</w:t>
+      </w:r>
       <w:r>
         <w:br/>
         <w:t xml:space="preserve">Revamped audio damage systems, audio system optimisations, implemented hot </w:t>
@@ -424,26 +346,11 @@
         <w:ind w:hanging="359"/>
       </w:pPr>
       <w:r>
-        <w:t xml:space="preserve">2011-2012, </w:t>
-      </w:r>
-      <w:proofErr w:type="spellStart"/>
-      <w:r>
-        <w:t>Codemasters</w:t>
-      </w:r>
-      <w:proofErr w:type="spellEnd"/>
-      <w:r>
-        <w:t>, Audio programmer - GRID 2</w:t>
+        <w:t>2011-2012, Codemasters, Audio programmer - GRID 2</w:t>
       </w:r>
       <w:r>
         <w:br/>
-      </w:r>
-      <w:proofErr w:type="gramStart"/>
-      <w:r>
-        <w:t>Created</w:t>
-      </w:r>
-      <w:proofErr w:type="gramEnd"/>
-      <w:r>
-        <w:t xml:space="preserve"> audio mark up tool with real time in game editing, assisted in integrating 3rd party audio middleware.</w:t>
+        <w:t>Created audio mark up tool with real time in game editing, assisted in integrating 3rd party audio middleware.</w:t>
       </w:r>
     </w:p>
     <w:p>
@@ -457,23 +364,7 @@
         <w:ind w:hanging="359"/>
       </w:pPr>
       <w:r>
-        <w:t xml:space="preserve">2010-2011, </w:t>
-      </w:r>
-      <w:proofErr w:type="spellStart"/>
-      <w:r>
-        <w:t>Codemasters</w:t>
-      </w:r>
-      <w:proofErr w:type="spellEnd"/>
-      <w:r>
-        <w:t xml:space="preserve">, Audio programmer - </w:t>
-      </w:r>
-      <w:proofErr w:type="spellStart"/>
-      <w:r>
-        <w:t>DiRT</w:t>
-      </w:r>
-      <w:proofErr w:type="spellEnd"/>
-      <w:r>
-        <w:t>: Showdown</w:t>
+        <w:t>2010-2011, Codemasters, Audio programmer - DiRT: Showdown</w:t>
       </w:r>
       <w:r>
         <w:br/>
@@ -491,15 +382,7 @@
         <w:ind w:hanging="359"/>
       </w:pPr>
       <w:r>
-        <w:t xml:space="preserve">   2009 - 2010, </w:t>
-      </w:r>
-      <w:proofErr w:type="spellStart"/>
-      <w:r>
-        <w:t>Codemasters</w:t>
-      </w:r>
-      <w:proofErr w:type="spellEnd"/>
-      <w:r>
-        <w:t>, Game programmer - DiRT3</w:t>
+        <w:t xml:space="preserve">   2009 - 2010, Codemasters, Game programmer - DiRT3</w:t>
       </w:r>
       <w:r>
         <w:br/>
@@ -517,15 +400,7 @@
         <w:ind w:hanging="359"/>
       </w:pPr>
       <w:r>
-        <w:t xml:space="preserve">   2008 - 2009, </w:t>
-      </w:r>
-      <w:proofErr w:type="spellStart"/>
-      <w:r>
-        <w:t>Codemasters</w:t>
-      </w:r>
-      <w:proofErr w:type="spellEnd"/>
-      <w:r>
-        <w:t xml:space="preserve">, Game programmer - Colin McRae: DiRT2 </w:t>
+        <w:t xml:space="preserve">   2008 - 2009, Codemasters, Game programmer - Colin McRae: DiRT2 </w:t>
       </w:r>
       <w:r>
         <w:br/>
@@ -543,41 +418,12 @@
         <w:ind w:hanging="359"/>
       </w:pPr>
       <w:r>
-        <w:t xml:space="preserve">  2007 - 2008, </w:t>
-      </w:r>
-      <w:proofErr w:type="spellStart"/>
-      <w:r>
-        <w:t>Codemasters</w:t>
-      </w:r>
-      <w:proofErr w:type="spellEnd"/>
-      <w:r>
-        <w:t xml:space="preserve">, Game programmer - </w:t>
-      </w:r>
-      <w:proofErr w:type="spellStart"/>
-      <w:r>
-        <w:t>RaceDriver</w:t>
-      </w:r>
-      <w:proofErr w:type="spellEnd"/>
-      <w:r>
-        <w:t>: GRID</w:t>
+        <w:t xml:space="preserve">  2007 - 2008, Codemasters, Game programmer - RaceDriver: GRID</w:t>
       </w:r>
       <w:r>
         <w:br/>
-        <w:t xml:space="preserve">Created ghost-lap recording/playback system and PC installer, </w:t>
-      </w:r>
-      <w:proofErr w:type="spellStart"/>
-      <w:r>
-        <w:t>refactored</w:t>
-      </w:r>
-      <w:proofErr w:type="spellEnd"/>
-      <w:r>
-        <w:t xml:space="preserve"> save systems, integrated Games For Windows</w:t>
-      </w:r>
-      <w:proofErr w:type="gramStart"/>
-      <w:r>
-        <w:t>..</w:t>
-      </w:r>
-      <w:proofErr w:type="gramEnd"/>
+        <w:t>Created ghost-lap recording/playback system and PC installer, refactored save systems, integrated Games For Windows..</w:t>
+      </w:r>
     </w:p>
     <w:p>
       <w:pPr>
@@ -656,15 +502,7 @@
         <w:contextualSpacing w:val="0"/>
       </w:pPr>
       <w:r>
-        <w:t xml:space="preserve">2004 - 2007, University of </w:t>
-      </w:r>
-      <w:proofErr w:type="spellStart"/>
-      <w:r>
-        <w:t>Skövde</w:t>
-      </w:r>
-      <w:proofErr w:type="spellEnd"/>
-      <w:r>
-        <w:t xml:space="preserve"> - Computer Game Development - Programming (Degree of Bachelor of Science with a major in Computer Science)</w:t>
+        <w:t>2004 - 2007, University of Skövde - Computer Game Development - Programming (Degree of Bachelor of Science with a major in Computer Science)</w:t>
       </w:r>
     </w:p>
     <w:p>
@@ -932,15 +770,7 @@
           </w:r>
           <w:r>
             <w:br/>
-            <w:t xml:space="preserve">4 </w:t>
-          </w:r>
-          <w:proofErr w:type="spellStart"/>
-          <w:r>
-            <w:t>Hitchman</w:t>
-          </w:r>
-          <w:proofErr w:type="spellEnd"/>
-          <w:r>
-            <w:t xml:space="preserve"> Mews</w:t>
+            <w:t>4 Hitchman Mews</w:t>
           </w:r>
           <w:r>
             <w:br/>

</xml_diff>